<commit_message>
Updated Prescription and medication-2
</commit_message>
<xml_diff>
--- a/docs/CS1/task07/CRC/CRC-Medication_2.docx
+++ b/docs/CS1/task07/CRC/CRC-Medication_2.docx
@@ -72,7 +72,10 @@
               </w:numPr>
             </w:pPr>
             <w:r>
-              <w:t>Knows medication</w:t>
+              <w:t xml:space="preserve">Knows </w:t>
+            </w:r>
+            <w:r>
+              <w:t>Prescription</w:t>
             </w:r>
           </w:p>
           <w:p>
@@ -84,7 +87,7 @@
               </w:numPr>
             </w:pPr>
             <w:r>
-              <w:t>Knows dosage</w:t>
+              <w:t>Knows prescription interval</w:t>
             </w:r>
           </w:p>
           <w:p>
@@ -96,7 +99,15 @@
               </w:numPr>
             </w:pPr>
             <w:r>
-              <w:t>Knows prescription interval</w:t>
+              <w:t xml:space="preserve">Medication can validate its </w:t>
+            </w:r>
+            <w:proofErr w:type="spellStart"/>
+            <w:r>
+              <w:t>self (dosage</w:t>
+            </w:r>
+            <w:proofErr w:type="spellEnd"/>
+            <w:r>
+              <w:t xml:space="preserve"> / interaction)</w:t>
             </w:r>
           </w:p>
           <w:p>
@@ -108,28 +119,10 @@
               </w:numPr>
             </w:pPr>
             <w:r>
-              <w:t>Knows prescriber (Doctor)</w:t>
-            </w:r>
-          </w:p>
-          <w:p>
-            <w:pPr>
-              <w:pStyle w:val="ListParagraph"/>
-              <w:numPr>
-                <w:ilvl w:val="0"/>
-                <w:numId w:val="3"/>
-              </w:numPr>
-            </w:pPr>
-            <w:r>
-              <w:t xml:space="preserve">Medication can validate its </w:t>
-            </w:r>
-            <w:proofErr w:type="spellStart"/>
-            <w:r>
-              <w:t>self (dosage</w:t>
-            </w:r>
-            <w:proofErr w:type="spellEnd"/>
-            <w:r>
-              <w:t xml:space="preserve"> / interaction)</w:t>
-            </w:r>
+              <w:t>Knows Price</w:t>
+            </w:r>
+            <w:bookmarkStart w:id="0" w:name="_GoBack"/>
+            <w:bookmarkEnd w:id="0"/>
           </w:p>
           <w:p>
             <w:pPr>
@@ -160,29 +153,8 @@
               </w:numPr>
             </w:pPr>
             <w:r>
-              <w:t>Can create event in</w:t>
-            </w:r>
-            <w:r>
-              <w:t xml:space="preserve"> </w:t>
-            </w:r>
-            <w:proofErr w:type="spellStart"/>
-            <w:r>
-              <w:t>TimeTable</w:t>
-            </w:r>
-            <w:proofErr w:type="spellEnd"/>
-            <w:r>
-              <w:t xml:space="preserve"> to </w:t>
-            </w:r>
-            <w:r>
-              <w:t>notify doctor or / and Patient if prescription is about to run out.</w:t>
-            </w:r>
-          </w:p>
-          <w:p>
-            <w:pPr>
-              <w:pStyle w:val="ListParagraph"/>
-            </w:pPr>
-            <w:bookmarkStart w:id="0" w:name="_GoBack"/>
-            <w:bookmarkEnd w:id="0"/>
+              <w:t>Belongs to a patient</w:t>
+            </w:r>
           </w:p>
         </w:tc>
       </w:tr>

</xml_diff>